<commit_message>
finished task 3 (excel file yet missing)
</commit_message>
<xml_diff>
--- a/Abgabe3/AIN RN - Laboraufgabe - Socket Monitoring.docx
+++ b/Abgabe3/AIN RN - Laboraufgabe - Socket Monitoring.docx
@@ -101,7 +101,7 @@
                                 <v:shape id="_x0000_i1026" type="#_x0000_t75" style="width:394.2pt;height:68.15pt">
                                   <v:imagedata r:id="rId7" o:title=""/>
                                 </v:shape>
-                                <o:OLEObject Type="Embed" ProgID="Word.Document.12" ShapeID="_x0000_i1026" DrawAspect="Content" ObjectID="_1806148175" r:id="rId8">
+                                <o:OLEObject Type="Embed" ProgID="Word.Document.12" ShapeID="_x0000_i1026" DrawAspect="Content" ObjectID="_1806409353" r:id="rId8">
                                   <o:FieldCodes>\s</o:FieldCodes>
                                 </o:OLEObject>
                               </w:object>
@@ -151,7 +151,7 @@
                           <v:shape id="_x0000_i1026" type="#_x0000_t75" style="width:394.2pt;height:68.15pt">
                             <v:imagedata r:id="rId7" o:title=""/>
                           </v:shape>
-                          <o:OLEObject Type="Embed" ProgID="Word.Document.12" ShapeID="_x0000_i1026" DrawAspect="Content" ObjectID="_1806148175" r:id="rId9">
+                          <o:OLEObject Type="Embed" ProgID="Word.Document.12" ShapeID="_x0000_i1026" DrawAspect="Content" ObjectID="_1806409353" r:id="rId9">
                             <o:FieldCodes>\s</o:FieldCodes>
                           </o:OLEObject>
                         </w:object>
@@ -902,6 +902,9 @@
         </w:numPr>
       </w:pPr>
       <w:r>
+        <w:rPr>
+          <w:noProof/>
+        </w:rPr>
         <w:drawing>
           <wp:anchor distT="0" distB="0" distL="114300" distR="114300" simplePos="0" relativeHeight="251661312" behindDoc="1" locked="0" layoutInCell="1" allowOverlap="1" wp14:anchorId="4E34CEE6" wp14:editId="215D32F7">
             <wp:simplePos x="0" y="0"/>
@@ -969,9 +972,6 @@
       <w:r>
         <w:t>Wie viele Sockets sind insgesamt geöffnet?</w:t>
       </w:r>
-      <w:r>
-        <w:t xml:space="preserve"> </w:t>
-      </w:r>
     </w:p>
     <w:p>
       <w:pPr>
@@ -997,7 +997,7 @@
         </w:numPr>
       </w:pPr>
       <w:r>
-        <w:t xml:space="preserve">Wie unterscheiden sich die Einträge von TCP und UDP Sockets? </w:t>
+        <w:t>Wie unterscheiden sich die Einträge von TCP und UDP Sockets?</w:t>
       </w:r>
       <w:r>
         <w:br/>
@@ -1057,7 +1057,7 @@
         <w:t>Was bedeute</w:t>
       </w:r>
       <w:r>
-        <w:t xml:space="preserve">n die Einträge in der Spalte „State“ bei TCP Sockets? </w:t>
+        <w:t>n die Einträge in der Spalte „State“ bei TCP Sockets?</w:t>
       </w:r>
       <w:r>
         <w:br/>
@@ -1068,9 +1068,6 @@
       </w:r>
       <w:r>
         <w:t>)</w:t>
-      </w:r>
-      <w:r>
-        <w:t xml:space="preserve"> </w:t>
       </w:r>
       <w:r>
         <w:br/>
@@ -1118,9 +1115,6 @@
           <w:t>https://www.ibm.com/support/knowledgecenter/SSLTBW_2.1.0/com.ibm.zos.v2r1.halu101/constatus.htm</w:t>
         </w:r>
       </w:hyperlink>
-      <w:r>
-        <w:t xml:space="preserve"> </w:t>
-      </w:r>
     </w:p>
     <w:p>
       <w:pPr>
@@ -1138,9 +1132,6 @@
           <w:t>https://de.wikipedia.org/wiki/Transmission_Control_Protocol</w:t>
         </w:r>
       </w:hyperlink>
-      <w:r>
-        <w:t xml:space="preserve"> </w:t>
-      </w:r>
     </w:p>
     <w:p>
       <w:pPr>
@@ -1154,15 +1145,7 @@
         <w:t xml:space="preserve">ob </w:t>
       </w:r>
       <w:r>
-        <w:t xml:space="preserve">das Paket wartet oder durchgestellt wurde; TCP muss </w:t>
-      </w:r>
-      <w:proofErr w:type="gramStart"/>
-      <w:r>
-        <w:t>eine sicherer Datenübertragung</w:t>
-      </w:r>
-      <w:proofErr w:type="gramEnd"/>
-      <w:r>
-        <w:t xml:space="preserve"> garantieren </w:t>
+        <w:t>das Paket wartet oder durchgestellt wurde; TCP muss eine sichere Datenübertragung garantieren</w:t>
       </w:r>
     </w:p>
     <w:p>
@@ -1197,6 +1180,9 @@
         </w:numPr>
       </w:pPr>
       <w:r>
+        <w:rPr>
+          <w:noProof/>
+        </w:rPr>
         <w:lastRenderedPageBreak/>
         <w:drawing>
           <wp:anchor distT="0" distB="0" distL="114300" distR="114300" simplePos="0" relativeHeight="251662336" behindDoc="1" locked="0" layoutInCell="1" allowOverlap="1" wp14:anchorId="6D5872D8" wp14:editId="65409598">
@@ -1318,6 +1304,9 @@
         <w:t xml:space="preserve">14 </w:t>
       </w:r>
       <w:r>
+        <w:rPr>
+          <w:noProof/>
+        </w:rPr>
         <w:drawing>
           <wp:inline distT="0" distB="0" distL="0" distR="0" wp14:anchorId="6D9C7375" wp14:editId="779F1241">
             <wp:extent cx="5972810" cy="1872615"/>
@@ -2642,16 +2631,8 @@
           <w:color w:val="auto"/>
         </w:rPr>
         <w:tab/>
-      </w:r>
-      <w:proofErr w:type="spellStart"/>
-      <w:r>
-        <w:rPr>
-          <w:rStyle w:val="Hyperlink"/>
-          <w:color w:val="auto"/>
-        </w:rPr>
         <w:t>Spotify</w:t>
       </w:r>
-      <w:proofErr w:type="spellEnd"/>
       <w:r>
         <w:rPr>
           <w:rStyle w:val="Hyperlink"/>
@@ -2930,19 +2911,17 @@
         </w:rPr>
         <w:t xml:space="preserve"> aufrufen. Markieren Sie dazu einen oder mehrere Sockets und </w:t>
       </w:r>
-      <w:proofErr w:type="spellStart"/>
-      <w:r>
-        <w:rPr>
-          <w:lang w:val="de-DE"/>
-        </w:rPr>
-        <w:t>clicken</w:t>
-      </w:r>
-      <w:proofErr w:type="spellEnd"/>
-      <w:r>
-        <w:rPr>
-          <w:lang w:val="de-DE"/>
-        </w:rPr>
-        <w:t xml:space="preserve"> Sie die rechte Maustaste oder drücken </w:t>
+      <w:r>
+        <w:rPr>
+          <w:lang w:val="de-DE"/>
+        </w:rPr>
+        <w:t>k</w:t>
+      </w:r>
+      <w:r>
+        <w:rPr>
+          <w:lang w:val="de-DE"/>
+        </w:rPr>
+        <w:t xml:space="preserve">licken Sie die rechte Maustaste oder drücken </w:t>
       </w:r>
       <w:proofErr w:type="spellStart"/>
       <w:r>
@@ -3037,21 +3016,7 @@
         <w:rPr>
           <w:lang w:val="de-DE"/>
         </w:rPr>
-        <w:t xml:space="preserve">mit Hilfe von </w:t>
-      </w:r>
-      <w:proofErr w:type="spellStart"/>
-      <w:r>
-        <w:rPr>
-          <w:lang w:val="de-DE"/>
-        </w:rPr>
-        <w:t>IPnetInfo</w:t>
-      </w:r>
-      <w:proofErr w:type="spellEnd"/>
-      <w:r>
-        <w:rPr>
-          <w:lang w:val="de-DE"/>
-        </w:rPr>
-        <w:t xml:space="preserve"> in Excel eine Gesamtübersicht der Kommunikationspartner ihres Rechners. </w:t>
+        <w:t>mit Hilfe von IPnetInfo in Excel eine Gesamtübersicht der Kommunikationspartner ihres Rechners.</w:t>
       </w:r>
     </w:p>
     <w:p>
@@ -3071,17 +3036,146 @@
       </w:r>
       <w:proofErr w:type="spellEnd"/>
       <w:r>
-        <w:t xml:space="preserve"> heraus, wie das Programm „</w:t>
+        <w:t xml:space="preserve"> heraus, wie das Programm „IPnetInfo“ die Informationen erhält. Welcher Server wird kontaktiert? Welches Protokoll wird verwendet?</w:t>
+      </w:r>
+    </w:p>
+    <w:p>
+      <w:pPr>
+        <w:pStyle w:val="Listenabsatz"/>
+        <w:numPr>
+          <w:ilvl w:val="0"/>
+          <w:numId w:val="34"/>
+        </w:numPr>
+      </w:pPr>
+      <w:r>
+        <w:drawing>
+          <wp:anchor distT="0" distB="0" distL="114300" distR="114300" simplePos="0" relativeHeight="251663360" behindDoc="1" locked="0" layoutInCell="1" allowOverlap="1" wp14:anchorId="1CDBC12F" wp14:editId="29CB68FE">
+            <wp:simplePos x="0" y="0"/>
+            <wp:positionH relativeFrom="column">
+              <wp:posOffset>2123440</wp:posOffset>
+            </wp:positionH>
+            <wp:positionV relativeFrom="paragraph">
+              <wp:posOffset>393700</wp:posOffset>
+            </wp:positionV>
+            <wp:extent cx="3719195" cy="990600"/>
+            <wp:effectExtent l="0" t="0" r="0" b="0"/>
+            <wp:wrapTight wrapText="bothSides">
+              <wp:wrapPolygon edited="0">
+                <wp:start x="0" y="0"/>
+                <wp:lineTo x="0" y="21185"/>
+                <wp:lineTo x="21464" y="21185"/>
+                <wp:lineTo x="21464" y="0"/>
+                <wp:lineTo x="0" y="0"/>
+              </wp:wrapPolygon>
+            </wp:wrapTight>
+            <wp:docPr id="7" name="Grafik 7"/>
+            <wp:cNvGraphicFramePr>
+              <a:graphicFrameLocks xmlns:a="http://schemas.openxmlformats.org/drawingml/2006/main" noChangeAspect="1"/>
+            </wp:cNvGraphicFramePr>
+            <a:graphic xmlns:a="http://schemas.openxmlformats.org/drawingml/2006/main">
+              <a:graphicData uri="http://schemas.openxmlformats.org/drawingml/2006/picture">
+                <pic:pic xmlns:pic="http://schemas.openxmlformats.org/drawingml/2006/picture">
+                  <pic:nvPicPr>
+                    <pic:cNvPr id="1" name=""/>
+                    <pic:cNvPicPr/>
+                  </pic:nvPicPr>
+                  <pic:blipFill>
+                    <a:blip r:embed="rId22" cstate="print">
+                      <a:extLst>
+                        <a:ext uri="{28A0092B-C50C-407E-A947-70E740481C1C}">
+                          <a14:useLocalDpi xmlns:a14="http://schemas.microsoft.com/office/drawing/2010/main" val="0"/>
+                        </a:ext>
+                      </a:extLst>
+                    </a:blip>
+                    <a:stretch>
+                      <a:fillRect/>
+                    </a:stretch>
+                  </pic:blipFill>
+                  <pic:spPr>
+                    <a:xfrm>
+                      <a:off x="0" y="0"/>
+                      <a:ext cx="3719195" cy="990600"/>
+                    </a:xfrm>
+                    <a:prstGeom prst="rect">
+                      <a:avLst/>
+                    </a:prstGeom>
+                  </pic:spPr>
+                </pic:pic>
+              </a:graphicData>
+            </a:graphic>
+            <wp14:sizeRelH relativeFrom="margin">
+              <wp14:pctWidth>0</wp14:pctWidth>
+            </wp14:sizeRelH>
+            <wp14:sizeRelV relativeFrom="margin">
+              <wp14:pctHeight>0</wp14:pctHeight>
+            </wp14:sizeRelV>
+          </wp:anchor>
+        </w:drawing>
+      </w:r>
+      <w:r>
+        <w:t>Erhält Informationen über</w:t>
+      </w:r>
+      <w:r>
+        <w:t xml:space="preserve"> das WHOIS Protokoll was auf TCP basiert: bevor ein WHOIS Protokoll gesendet oder empfangen wird </w:t>
+      </w:r>
+      <w:r>
+        <w:t xml:space="preserve">werde TCP Protokolle empfangen mit </w:t>
+      </w:r>
+      <w:r>
+        <w:t>dem Verbindungsaufbau (</w:t>
+      </w:r>
+      <w:r>
+        <w:t xml:space="preserve">[SEQ/ACK </w:t>
       </w:r>
       <w:proofErr w:type="spellStart"/>
       <w:r>
-        <w:t>IPnetInfo</w:t>
+        <w:t>a</w:t>
+      </w:r>
+      <w:r>
+        <w:t>nalysis</w:t>
       </w:r>
       <w:proofErr w:type="spellEnd"/>
       <w:r>
-        <w:t>“ die Informationen erhält. Welcher Server wird kontaktiert? Welches Protokoll wird verwendet?</w:t>
+        <w:t>]</w:t>
+      </w:r>
+      <w:r>
+        <w:t>)</w:t>
+      </w:r>
+      <w:r>
+        <w:t>;</w:t>
+      </w:r>
+      <w:r>
+        <w:rPr>
+          <w:noProof/>
+        </w:rPr>
+        <w:t xml:space="preserve"> </w:t>
       </w:r>
     </w:p>
+    <w:p>
+      <w:pPr>
+        <w:pStyle w:val="Listenabsatz"/>
+        <w:numPr>
+          <w:ilvl w:val="0"/>
+          <w:numId w:val="34"/>
+        </w:numPr>
+      </w:pPr>
+      <w:r>
+        <w:t xml:space="preserve">Server: </w:t>
+      </w:r>
+      <w:r>
+        <w:t>whois.arin.net</w:t>
+      </w:r>
+      <w:r>
+        <w:t xml:space="preserve"> </w:t>
+      </w:r>
+      <w:r>
+        <w:t>[199.212.0.46]</w:t>
+      </w:r>
+      <w:r>
+        <w:t>; WHOIS Protokoll</w:t>
+      </w:r>
+    </w:p>
+    <w:p/>
     <w:p>
       <w:pPr>
         <w:pStyle w:val="Listenabsatz"/>
@@ -3114,10 +3208,95 @@
         <w:t xml:space="preserve">-Aufgabe </w:t>
       </w:r>
       <w:r>
-        <w:t xml:space="preserve">aufgerufenen Web-Seite? </w:t>
-      </w:r>
-      <w:r>
+        <w:t>aufgerufenen Web-Seite?</w:t>
+      </w:r>
+    </w:p>
+    <w:p>
+      <w:pPr>
+        <w:pStyle w:val="Listenabsatz"/>
+        <w:numPr>
+          <w:ilvl w:val="0"/>
+          <w:numId w:val="34"/>
+        </w:numPr>
+      </w:pPr>
+      <w:r>
+        <w:rPr>
+          <w:rFonts w:ascii="Fixedsys" w:hAnsi="Fixedsys" w:cs="Fixedsys"/>
+          <w:sz w:val="20"/>
+          <w:szCs w:val="20"/>
+        </w:rPr>
+        <w:t>CLOUDFLARENET</w:t>
+      </w:r>
+      <w:r>
+        <w:rPr>
+          <w:rFonts w:ascii="Fixedsys" w:hAnsi="Fixedsys" w:cs="Fixedsys"/>
+          <w:sz w:val="20"/>
+          <w:szCs w:val="20"/>
+        </w:rPr>
         <w:t xml:space="preserve"> </w:t>
+      </w:r>
+      <w:r>
+        <w:rPr>
+          <w:rFonts w:ascii="Fixedsys" w:hAnsi="Fixedsys" w:cs="Fixedsys"/>
+          <w:color w:val="9BBB59" w:themeColor="accent3"/>
+          <w:sz w:val="20"/>
+          <w:szCs w:val="20"/>
+        </w:rPr>
+        <w:t>(</w:t>
+      </w:r>
+      <w:r>
+        <w:rPr>
+          <w:rFonts w:ascii="Fixedsys" w:hAnsi="Fixedsys" w:cs="Fixedsys"/>
+          <w:color w:val="9BBB59" w:themeColor="accent3"/>
+          <w:sz w:val="20"/>
+          <w:szCs w:val="20"/>
+        </w:rPr>
+        <w:t xml:space="preserve">IP von </w:t>
+      </w:r>
+      <w:r>
+        <w:rPr>
+          <w:rFonts w:ascii="Fixedsys" w:hAnsi="Fixedsys" w:cs="Fixedsys"/>
+          <w:color w:val="9BBB59" w:themeColor="accent3"/>
+          <w:sz w:val="20"/>
+          <w:szCs w:val="20"/>
+        </w:rPr>
+        <w:t>W</w:t>
+      </w:r>
+      <w:r>
+        <w:rPr>
+          <w:rFonts w:ascii="Fixedsys" w:hAnsi="Fixedsys" w:cs="Fixedsys"/>
+          <w:color w:val="9BBB59" w:themeColor="accent3"/>
+          <w:sz w:val="20"/>
+          <w:szCs w:val="20"/>
+        </w:rPr>
+        <w:t>iresh</w:t>
+      </w:r>
+      <w:r>
+        <w:rPr>
+          <w:rFonts w:ascii="Fixedsys" w:hAnsi="Fixedsys" w:cs="Fixedsys"/>
+          <w:color w:val="9BBB59" w:themeColor="accent3"/>
+          <w:sz w:val="20"/>
+          <w:szCs w:val="20"/>
+        </w:rPr>
+        <w:t>ar</w:t>
+      </w:r>
+      <w:r>
+        <w:rPr>
+          <w:rFonts w:ascii="Fixedsys" w:hAnsi="Fixedsys" w:cs="Fixedsys"/>
+          <w:color w:val="9BBB59" w:themeColor="accent3"/>
+          <w:sz w:val="20"/>
+          <w:szCs w:val="20"/>
+        </w:rPr>
+        <w:t>k Website in I</w:t>
+      </w:r>
+      <w:r>
+        <w:rPr>
+          <w:rFonts w:ascii="Fixedsys" w:hAnsi="Fixedsys" w:cs="Fixedsys"/>
+          <w:color w:val="9BBB59" w:themeColor="accent3"/>
+          <w:sz w:val="20"/>
+          <w:szCs w:val="20"/>
+        </w:rPr>
+        <w:t xml:space="preserve">PnetInfo eingeben) </w:t>
       </w:r>
     </w:p>
     <w:p>
@@ -3134,23 +3313,36 @@
     </w:p>
     <w:p>
       <w:pPr>
-        <w:pStyle w:val="berschrift1"/>
-      </w:pPr>
-      <w:r>
-        <w:t xml:space="preserve">Sockets beim </w:t>
-      </w:r>
-      <w:r>
-        <w:t>Laden eine</w:t>
-      </w:r>
-      <w:r>
-        <w:t>r</w:t>
-      </w:r>
-      <w:r>
-        <w:t xml:space="preserve"> Web-Seite</w:t>
+        <w:pStyle w:val="Listenabsatz"/>
+        <w:numPr>
+          <w:ilvl w:val="0"/>
+          <w:numId w:val="34"/>
+        </w:numPr>
+      </w:pPr>
+      <w:r>
+        <w:t>Netzwerk: FH-KN</w:t>
       </w:r>
     </w:p>
     <w:p>
       <w:pPr>
+        <w:pStyle w:val="berschrift1"/>
+      </w:pPr>
+      <w:r>
+        <w:lastRenderedPageBreak/>
+        <w:t xml:space="preserve">Sockets beim </w:t>
+      </w:r>
+      <w:r>
+        <w:t>Laden eine</w:t>
+      </w:r>
+      <w:r>
+        <w:t>r</w:t>
+      </w:r>
+      <w:r>
+        <w:t xml:space="preserve"> Web-Seite</w:t>
+      </w:r>
+    </w:p>
+    <w:p>
+      <w:pPr>
         <w:rPr>
           <w:lang w:val="de-DE"/>
         </w:rPr>
@@ -3181,7 +3373,7 @@
         </w:rPr>
         <w:t xml:space="preserve">aben Sie bereits herausgefunden, wie Sie die Anzahl der geöffneten Sockets beim Download einer Web-Seite wie z.B. </w:t>
       </w:r>
-      <w:hyperlink r:id="rId22" w:history="1">
+      <w:hyperlink r:id="rId23" w:history="1">
         <w:r>
           <w:rPr>
             <w:rStyle w:val="Hyperlink"/>
@@ -3239,7 +3431,7 @@
         <w:rPr>
           <w:lang w:val="de-DE"/>
         </w:rPr>
-        <w:t xml:space="preserve"> und Informationen über die Remote IP-Adresse erhalten. </w:t>
+        <w:t xml:space="preserve"> und Informationen über die Remote IP-Adresse erhalten.</w:t>
       </w:r>
     </w:p>
     <w:p>
@@ -3253,7 +3445,7 @@
       <w:r>
         <w:t xml:space="preserve">Bestimmen Sie die Anzahl Sockets, die geöffnet werden, wenn Sie </w:t>
       </w:r>
-      <w:hyperlink r:id="rId23" w:history="1">
+      <w:hyperlink r:id="rId24" w:history="1">
         <w:r>
           <w:rPr>
             <w:rStyle w:val="Hyperlink"/>
@@ -3269,12 +3461,26 @@
       <w:pPr>
         <w:pStyle w:val="Listenabsatz"/>
         <w:numPr>
+          <w:ilvl w:val="0"/>
+          <w:numId w:val="34"/>
+        </w:numPr>
+      </w:pPr>
+      <w:r>
+        <w:t xml:space="preserve">92 nach Cookie Einstellungen, davor </w:t>
+      </w:r>
+      <w:r>
+        <w:t>5-10</w:t>
+      </w:r>
+    </w:p>
+    <w:p>
+      <w:pPr>
+        <w:pStyle w:val="Listenabsatz"/>
+        <w:numPr>
           <w:ilvl w:val="1"/>
           <w:numId w:val="33"/>
         </w:numPr>
       </w:pPr>
       <w:r>
-        <w:lastRenderedPageBreak/>
         <w:t>Wenn es Sie interessiert: vergleichen Sie die Anzahl der Sockets mit und ohne Ad-Blocker</w:t>
       </w:r>
     </w:p>
@@ -3328,11 +3534,9 @@
       <w:r>
         <w:t xml:space="preserve"> zuordnen (am </w:t>
       </w:r>
-      <w:proofErr w:type="spellStart"/>
-      <w:r>
-        <w:t>Besten</w:t>
-      </w:r>
-      <w:proofErr w:type="spellEnd"/>
+      <w:r>
+        <w:t>besten</w:t>
+      </w:r>
       <w:r>
         <w:t xml:space="preserve"> über Contact Name in </w:t>
       </w:r>
@@ -3354,7 +3558,7 @@
         </w:numPr>
       </w:pPr>
       <w:r>
-        <w:t xml:space="preserve">Laden Sie eine andere populäre Web-Seite und vergleichen Sie die Liste der kontaktierten Firmen. </w:t>
+        <w:t>Laden Sie eine andere populäre Web-Seite und vergleichen Sie die Liste der kontaktierten Firmen.</w:t>
       </w:r>
     </w:p>
     <w:p>
@@ -3373,7 +3577,7 @@
       </w:pPr>
     </w:p>
     <w:sectPr>
-      <w:footerReference w:type="default" r:id="rId24"/>
+      <w:footerReference w:type="default" r:id="rId25"/>
       <w:pgSz w:w="12240" w:h="15840"/>
       <w:pgMar w:top="1417" w:right="1417" w:bottom="1134" w:left="1417" w:header="0" w:footer="0" w:gutter="0"/>
       <w:cols w:space="720"/>
@@ -7342,6 +7546,7 @@
     <w:lsdException w:name="HTML Sample" w:semiHidden="1" w:unhideWhenUsed="1"/>
     <w:lsdException w:name="HTML Typewriter" w:semiHidden="1" w:unhideWhenUsed="1"/>
     <w:lsdException w:name="HTML Variable" w:semiHidden="1" w:unhideWhenUsed="1"/>
+    <w:lsdException w:name="Normal Table" w:semiHidden="1" w:unhideWhenUsed="1"/>
     <w:lsdException w:name="annotation subject" w:semiHidden="1" w:unhideWhenUsed="1"/>
     <w:lsdException w:name="No List" w:semiHidden="1" w:unhideWhenUsed="1"/>
     <w:lsdException w:name="Outline List 1" w:semiHidden="1" w:unhideWhenUsed="1"/>
@@ -7388,8 +7593,10 @@
     <w:lsdException w:name="Table Subtle 2" w:semiHidden="1" w:unhideWhenUsed="1"/>
     <w:lsdException w:name="Table Web 1" w:semiHidden="1" w:unhideWhenUsed="1"/>
     <w:lsdException w:name="Table Web 2" w:semiHidden="1" w:unhideWhenUsed="1"/>
+    <w:lsdException w:name="Table Web 3" w:semiHidden="1" w:unhideWhenUsed="1"/>
     <w:lsdException w:name="Balloon Text" w:semiHidden="1" w:unhideWhenUsed="1"/>
     <w:lsdException w:name="Table Grid" w:uiPriority="59"/>
+    <w:lsdException w:name="Table Theme" w:semiHidden="1" w:unhideWhenUsed="1"/>
     <w:lsdException w:name="Placeholder Text" w:semiHidden="1"/>
     <w:lsdException w:name="No Spacing" w:uiPriority="1" w:qFormat="1"/>
     <w:lsdException w:name="Light Shading" w:uiPriority="60"/>
@@ -7893,6 +8100,7 @@
   <w:style w:type="character" w:default="1" w:styleId="Absatz-Standardschriftart">
     <w:name w:val="Default Paragraph Font"/>
     <w:uiPriority w:val="1"/>
+    <w:semiHidden/>
     <w:unhideWhenUsed/>
   </w:style>
   <w:style w:type="table" w:default="1" w:styleId="NormaleTabelle">

</xml_diff>